<commit_message>
Splash Screen e Informe
</commit_message>
<xml_diff>
--- a/Informe - Agenda.docx
+++ b/Informe - Agenda.docx
@@ -301,7 +301,23 @@
           <w:rFonts w:cs="Arial"/>
           <w:sz w:val="18"/>
         </w:rPr>
-        <w:t xml:space="preserve"> para el envió de datos y peticiones. también debe contener los siguientes complementos que agreguen una mejor perspectiva del proyecto:</w:t>
+        <w:t xml:space="preserve"> para </w:t>
+      </w:r>
+      <w:proofErr w:type="spellStart"/>
+      <w:r>
+        <w:rPr>
+          <w:rFonts w:cs="Arial"/>
+          <w:sz w:val="18"/>
+        </w:rPr>
+        <w:t>el</w:t>
+      </w:r>
+      <w:proofErr w:type="spellEnd"/>
+      <w:r>
+        <w:rPr>
+          <w:rFonts w:cs="Arial"/>
+          <w:sz w:val="18"/>
+        </w:rPr>
+        <w:t xml:space="preserve"> envió de datos y peticiones. también debe contener los siguientes complementos que agreguen una mejor perspectiva del proyecto:</w:t>
       </w:r>
     </w:p>
     <w:p>
@@ -495,6 +511,7 @@
           <w:id w:val="1629125569"/>
           <w:citation/>
         </w:sdtPr>
+        <w:sdtEndPr/>
         <w:sdtContent>
           <w:r>
             <w:rPr>
@@ -586,6 +603,7 @@
           <w:id w:val="1785082417"/>
           <w:citation/>
         </w:sdtPr>
+        <w:sdtEndPr/>
         <w:sdtContent>
           <w:r>
             <w:rPr>
@@ -722,6 +740,7 @@
           <w:id w:val="-49000478"/>
           <w:citation/>
         </w:sdtPr>
+        <w:sdtEndPr/>
         <w:sdtContent>
           <w:r>
             <w:rPr>
@@ -832,6 +851,7 @@
           <w:id w:val="-873917491"/>
           <w:citation/>
         </w:sdtPr>
+        <w:sdtEndPr/>
         <w:sdtContent>
           <w:r>
             <w:rPr>
@@ -973,6 +993,7 @@
           <w:id w:val="-1126772123"/>
           <w:citation/>
         </w:sdtPr>
+        <w:sdtEndPr/>
         <w:sdtContent>
           <w:r>
             <w:rPr>
@@ -1057,6 +1078,7 @@
           <w:id w:val="262813602"/>
           <w:citation/>
         </w:sdtPr>
+        <w:sdtEndPr/>
         <w:sdtContent>
           <w:r>
             <w:rPr>
@@ -1181,8 +1203,112 @@
           <w:rFonts w:cs="Arial"/>
           <w:sz w:val="18"/>
         </w:rPr>
-        <w:t>Funcionalidad de la Aplicación</w:t>
-      </w:r>
+        <w:t>Di</w:t>
+      </w:r>
+      <w:r>
+        <w:rPr>
+          <w:rFonts w:cs="Arial"/>
+          <w:sz w:val="18"/>
+        </w:rPr>
+        <w:t>s</w:t>
+      </w:r>
+      <w:r>
+        <w:rPr>
+          <w:rFonts w:cs="Arial"/>
+          <w:sz w:val="18"/>
+        </w:rPr>
+        <w:t>eño de la aplicación</w:t>
+      </w:r>
+    </w:p>
+    <w:p>
+      <w:pPr>
+        <w:pStyle w:val="Textoindependiente2"/>
+        <w:keepNext/>
+        <w:jc w:val="center"/>
+      </w:pPr>
+      <w:r>
+        <w:rPr>
+          <w:noProof/>
+        </w:rPr>
+        <w:drawing>
+          <wp:inline distT="0" distB="0" distL="0" distR="0" wp14:anchorId="7A352CA3" wp14:editId="325F90F2">
+            <wp:extent cx="1819275" cy="3188059"/>
+            <wp:effectExtent l="0" t="0" r="0" b="0"/>
+            <wp:docPr id="1" name="Imagen 1"/>
+            <wp:cNvGraphicFramePr>
+              <a:graphicFrameLocks xmlns:a="http://schemas.openxmlformats.org/drawingml/2006/main" noChangeAspect="1"/>
+            </wp:cNvGraphicFramePr>
+            <a:graphic xmlns:a="http://schemas.openxmlformats.org/drawingml/2006/main">
+              <a:graphicData uri="http://schemas.openxmlformats.org/drawingml/2006/picture">
+                <pic:pic xmlns:pic="http://schemas.openxmlformats.org/drawingml/2006/picture">
+                  <pic:nvPicPr>
+                    <pic:cNvPr id="1" name=""/>
+                    <pic:cNvPicPr/>
+                  </pic:nvPicPr>
+                  <pic:blipFill>
+                    <a:blip r:embed="rId10"/>
+                    <a:stretch>
+                      <a:fillRect/>
+                    </a:stretch>
+                  </pic:blipFill>
+                  <pic:spPr>
+                    <a:xfrm>
+                      <a:off x="0" y="0"/>
+                      <a:ext cx="1821218" cy="3191464"/>
+                    </a:xfrm>
+                    <a:prstGeom prst="rect">
+                      <a:avLst/>
+                    </a:prstGeom>
+                  </pic:spPr>
+                </pic:pic>
+              </a:graphicData>
+            </a:graphic>
+          </wp:inline>
+        </w:drawing>
+      </w:r>
+    </w:p>
+    <w:p>
+      <w:pPr>
+        <w:pStyle w:val="Descripcin"/>
+        <w:jc w:val="center"/>
+        <w:rPr>
+          <w:rFonts w:cs="Arial"/>
+        </w:rPr>
+      </w:pPr>
+      <w:r>
+        <w:t xml:space="preserve">Fig. </w:t>
+      </w:r>
+      <w:r>
+        <w:fldChar w:fldCharType="begin"/>
+      </w:r>
+      <w:r>
+        <w:instrText xml:space="preserve"> SEQ Fig. \* ARABIC </w:instrText>
+      </w:r>
+      <w:r>
+        <w:fldChar w:fldCharType="separate"/>
+      </w:r>
+      <w:r>
+        <w:rPr>
+          <w:noProof/>
+        </w:rPr>
+        <w:t>1</w:t>
+      </w:r>
+      <w:r>
+        <w:fldChar w:fldCharType="end"/>
+      </w:r>
+      <w:r>
+        <w:t>: Diseño</w:t>
+      </w:r>
+    </w:p>
+    <w:p>
+      <w:pPr>
+        <w:pStyle w:val="Textoindependiente2"/>
+        <w:jc w:val="center"/>
+        <w:rPr>
+          <w:rFonts w:cs="Arial"/>
+          <w:sz w:val="18"/>
+        </w:rPr>
+      </w:pPr>
     </w:p>
     <w:p>
       <w:pPr>
@@ -1202,7 +1328,87 @@
           <w:rFonts w:cs="Arial"/>
           <w:sz w:val="18"/>
         </w:rPr>
-        <w:t>Datos guardados</w:t>
+        <w:t>Funcionalidad de la Aplicación</w:t>
+      </w:r>
+    </w:p>
+    <w:p>
+      <w:pPr>
+        <w:pStyle w:val="Textoindependiente2"/>
+        <w:keepNext/>
+        <w:jc w:val="center"/>
+      </w:pPr>
+      <w:r>
+        <w:rPr>
+          <w:noProof/>
+        </w:rPr>
+        <w:drawing>
+          <wp:inline distT="0" distB="0" distL="0" distR="0" wp14:anchorId="4D5D4F0E" wp14:editId="1E936873">
+            <wp:extent cx="1695450" cy="2975197"/>
+            <wp:effectExtent l="0" t="0" r="0" b="0"/>
+            <wp:docPr id="2" name="Imagen 2"/>
+            <wp:cNvGraphicFramePr>
+              <a:graphicFrameLocks xmlns:a="http://schemas.openxmlformats.org/drawingml/2006/main" noChangeAspect="1"/>
+            </wp:cNvGraphicFramePr>
+            <a:graphic xmlns:a="http://schemas.openxmlformats.org/drawingml/2006/main">
+              <a:graphicData uri="http://schemas.openxmlformats.org/drawingml/2006/picture">
+                <pic:pic xmlns:pic="http://schemas.openxmlformats.org/drawingml/2006/picture">
+                  <pic:nvPicPr>
+                    <pic:cNvPr id="1" name=""/>
+                    <pic:cNvPicPr/>
+                  </pic:nvPicPr>
+                  <pic:blipFill>
+                    <a:blip r:embed="rId11"/>
+                    <a:stretch>
+                      <a:fillRect/>
+                    </a:stretch>
+                  </pic:blipFill>
+                  <pic:spPr>
+                    <a:xfrm>
+                      <a:off x="0" y="0"/>
+                      <a:ext cx="1700630" cy="2984288"/>
+                    </a:xfrm>
+                    <a:prstGeom prst="rect">
+                      <a:avLst/>
+                    </a:prstGeom>
+                  </pic:spPr>
+                </pic:pic>
+              </a:graphicData>
+            </a:graphic>
+          </wp:inline>
+        </w:drawing>
+      </w:r>
+    </w:p>
+    <w:p>
+      <w:pPr>
+        <w:pStyle w:val="Descripcin"/>
+        <w:jc w:val="center"/>
+        <w:rPr>
+          <w:rFonts w:cs="Arial"/>
+        </w:rPr>
+      </w:pPr>
+      <w:r>
+        <w:t xml:space="preserve">Fig. </w:t>
+      </w:r>
+      <w:r>
+        <w:fldChar w:fldCharType="begin"/>
+      </w:r>
+      <w:r>
+        <w:instrText xml:space="preserve"> SEQ Fig. \* ARABIC </w:instrText>
+      </w:r>
+      <w:r>
+        <w:fldChar w:fldCharType="separate"/>
+      </w:r>
+      <w:r>
+        <w:rPr>
+          <w:noProof/>
+        </w:rPr>
+        <w:t>2</w:t>
+      </w:r>
+      <w:r>
+        <w:fldChar w:fldCharType="end"/>
+      </w:r>
+      <w:r>
+        <w:t>: Funcionalidad</w:t>
       </w:r>
     </w:p>
     <w:p>
@@ -1223,15 +1429,91 @@
           <w:rFonts w:cs="Arial"/>
           <w:sz w:val="18"/>
         </w:rPr>
-        <w:t xml:space="preserve">Splash </w:t>
+        <w:t>Datos guardados</w:t>
+      </w:r>
+    </w:p>
+    <w:p>
+      <w:pPr>
+        <w:pStyle w:val="Textoindependiente2"/>
+        <w:keepNext/>
+        <w:jc w:val="center"/>
+      </w:pPr>
+      <w:r>
+        <w:rPr>
+          <w:noProof/>
+        </w:rPr>
+        <w:drawing>
+          <wp:inline distT="0" distB="0" distL="0" distR="0" wp14:anchorId="1398C950" wp14:editId="5FEC44DB">
+            <wp:extent cx="3063875" cy="1247775"/>
+            <wp:effectExtent l="0" t="0" r="3175" b="9525"/>
+            <wp:docPr id="3" name="Imagen 3"/>
+            <wp:cNvGraphicFramePr>
+              <a:graphicFrameLocks xmlns:a="http://schemas.openxmlformats.org/drawingml/2006/main" noChangeAspect="1"/>
+            </wp:cNvGraphicFramePr>
+            <a:graphic xmlns:a="http://schemas.openxmlformats.org/drawingml/2006/main">
+              <a:graphicData uri="http://schemas.openxmlformats.org/drawingml/2006/picture">
+                <pic:pic xmlns:pic="http://schemas.openxmlformats.org/drawingml/2006/picture">
+                  <pic:nvPicPr>
+                    <pic:cNvPr id="1" name=""/>
+                    <pic:cNvPicPr/>
+                  </pic:nvPicPr>
+                  <pic:blipFill>
+                    <a:blip r:embed="rId12"/>
+                    <a:stretch>
+                      <a:fillRect/>
+                    </a:stretch>
+                  </pic:blipFill>
+                  <pic:spPr>
+                    <a:xfrm>
+                      <a:off x="0" y="0"/>
+                      <a:ext cx="3065390" cy="1248392"/>
+                    </a:xfrm>
+                    <a:prstGeom prst="rect">
+                      <a:avLst/>
+                    </a:prstGeom>
+                  </pic:spPr>
+                </pic:pic>
+              </a:graphicData>
+            </a:graphic>
+          </wp:inline>
+        </w:drawing>
+      </w:r>
+    </w:p>
+    <w:p>
+      <w:pPr>
+        <w:pStyle w:val="Descripcin"/>
+        <w:jc w:val="center"/>
+        <w:rPr>
+          <w:rFonts w:cs="Arial"/>
+        </w:rPr>
+      </w:pPr>
+      <w:r>
+        <w:t xml:space="preserve">Fig. </w:t>
+      </w:r>
+      <w:r>
+        <w:fldChar w:fldCharType="begin"/>
+      </w:r>
+      <w:r>
+        <w:instrText xml:space="preserve"> SEQ Fig. \* ARABIC </w:instrText>
+      </w:r>
+      <w:r>
+        <w:fldChar w:fldCharType="separate"/>
+      </w:r>
+      <w:r>
+        <w:rPr>
+          <w:noProof/>
+        </w:rPr>
+        <w:t>3</w:t>
+      </w:r>
+      <w:r>
+        <w:fldChar w:fldCharType="end"/>
+      </w:r>
+      <w:r>
+        <w:t xml:space="preserve">: Datos en </w:t>
       </w:r>
       <w:proofErr w:type="spellStart"/>
       <w:r>
-        <w:rPr>
-          <w:rFonts w:cs="Arial"/>
-          <w:sz w:val="18"/>
-        </w:rPr>
-        <w:t>screen</w:t>
+        <w:t>firebase</w:t>
       </w:r>
       <w:proofErr w:type="spellEnd"/>
     </w:p>
@@ -1253,7 +1535,617 @@
           <w:rFonts w:cs="Arial"/>
           <w:sz w:val="18"/>
         </w:rPr>
+        <w:t xml:space="preserve">Splash </w:t>
+      </w:r>
+      <w:proofErr w:type="spellStart"/>
+      <w:r>
+        <w:rPr>
+          <w:rFonts w:cs="Arial"/>
+          <w:sz w:val="18"/>
+        </w:rPr>
+        <w:t>screen</w:t>
+      </w:r>
+      <w:proofErr w:type="spellEnd"/>
+    </w:p>
+    <w:p>
+      <w:pPr>
+        <w:pStyle w:val="Textoindependiente2"/>
+        <w:jc w:val="both"/>
+        <w:rPr>
+          <w:rFonts w:cs="Arial"/>
+          <w:sz w:val="18"/>
+        </w:rPr>
+      </w:pPr>
+      <w:r>
+        <w:rPr>
+          <w:rFonts w:cs="Arial"/>
+          <w:sz w:val="18"/>
+        </w:rPr>
+        <w:t xml:space="preserve">Para esta funcionalidad agregada se necesitan de 2 instrucciones, la primera que instale el plugin y la otra que usando </w:t>
+      </w:r>
+      <w:proofErr w:type="spellStart"/>
+      <w:r>
+        <w:rPr>
+          <w:rFonts w:cs="Arial"/>
+          <w:sz w:val="18"/>
+        </w:rPr>
+        <w:t>Cordova</w:t>
+      </w:r>
+      <w:proofErr w:type="spellEnd"/>
+      <w:r>
+        <w:rPr>
+          <w:rFonts w:cs="Arial"/>
+          <w:sz w:val="18"/>
+        </w:rPr>
+        <w:t xml:space="preserve"> se añada el </w:t>
+      </w:r>
+      <w:proofErr w:type="spellStart"/>
+      <w:r>
+        <w:rPr>
+          <w:rFonts w:cs="Arial"/>
+          <w:sz w:val="18"/>
+        </w:rPr>
+        <w:t>splash</w:t>
+      </w:r>
+      <w:proofErr w:type="spellEnd"/>
+      <w:r>
+        <w:rPr>
+          <w:rFonts w:cs="Arial"/>
+          <w:sz w:val="18"/>
+        </w:rPr>
+        <w:t xml:space="preserve"> </w:t>
+      </w:r>
+      <w:proofErr w:type="spellStart"/>
+      <w:r>
+        <w:rPr>
+          <w:rFonts w:cs="Arial"/>
+          <w:sz w:val="18"/>
+        </w:rPr>
+        <w:t>scren</w:t>
+      </w:r>
+      <w:proofErr w:type="spellEnd"/>
+      <w:r>
+        <w:rPr>
+          <w:rFonts w:cs="Arial"/>
+          <w:sz w:val="18"/>
+        </w:rPr>
+        <w:t xml:space="preserve"> en la carp</w:t>
+      </w:r>
+      <w:r>
+        <w:rPr>
+          <w:rFonts w:cs="Arial"/>
+          <w:sz w:val="18"/>
+        </w:rPr>
+        <w:t>e</w:t>
+      </w:r>
+      <w:r>
+        <w:rPr>
+          <w:rFonts w:cs="Arial"/>
+          <w:sz w:val="18"/>
+        </w:rPr>
+        <w:t xml:space="preserve">ta www/ donde se aloja toda la envoltura necesaria para la aplicación. Cabe mencionar que para ambas plataformas como </w:t>
+      </w:r>
+      <w:proofErr w:type="spellStart"/>
+      <w:r>
+        <w:rPr>
+          <w:rFonts w:cs="Arial"/>
+          <w:sz w:val="18"/>
+        </w:rPr>
+        <w:t>A</w:t>
+      </w:r>
+      <w:r>
+        <w:rPr>
+          <w:rFonts w:cs="Arial"/>
+          <w:sz w:val="18"/>
+        </w:rPr>
+        <w:t>ndriod</w:t>
+      </w:r>
+      <w:proofErr w:type="spellEnd"/>
+      <w:r>
+        <w:rPr>
+          <w:rFonts w:cs="Arial"/>
+          <w:sz w:val="18"/>
+        </w:rPr>
+        <w:t xml:space="preserve"> y </w:t>
+      </w:r>
+      <w:proofErr w:type="spellStart"/>
+      <w:r>
+        <w:rPr>
+          <w:rFonts w:cs="Arial"/>
+          <w:sz w:val="18"/>
+        </w:rPr>
+        <w:t>IOs</w:t>
+      </w:r>
+      <w:proofErr w:type="spellEnd"/>
+      <w:r>
+        <w:rPr>
+          <w:rFonts w:cs="Arial"/>
+          <w:sz w:val="18"/>
+        </w:rPr>
+        <w:t xml:space="preserve"> se crean las carpetas con todos los componentes.</w:t>
+      </w:r>
+    </w:p>
+    <w:p>
+      <w:pPr>
+        <w:pStyle w:val="Textoindependiente2"/>
+        <w:jc w:val="both"/>
+        <w:rPr>
+          <w:rFonts w:cs="Arial"/>
+          <w:sz w:val="18"/>
+        </w:rPr>
+      </w:pPr>
+      <w:r>
+        <w:rPr>
+          <w:rFonts w:cs="Arial"/>
+          <w:sz w:val="18"/>
+        </w:rPr>
+        <w:t xml:space="preserve">En la siguiente figura se ilustra la creación y uso de un </w:t>
+      </w:r>
+      <w:proofErr w:type="spellStart"/>
+      <w:r>
+        <w:rPr>
+          <w:rFonts w:cs="Arial"/>
+          <w:sz w:val="18"/>
+        </w:rPr>
+        <w:t>splash</w:t>
+      </w:r>
+      <w:proofErr w:type="spellEnd"/>
+      <w:r>
+        <w:rPr>
+          <w:rFonts w:cs="Arial"/>
+          <w:sz w:val="18"/>
+        </w:rPr>
+        <w:t xml:space="preserve"> </w:t>
+      </w:r>
+      <w:proofErr w:type="spellStart"/>
+      <w:r>
+        <w:rPr>
+          <w:rFonts w:cs="Arial"/>
+          <w:sz w:val="18"/>
+        </w:rPr>
+        <w:t>screen</w:t>
+      </w:r>
+      <w:proofErr w:type="spellEnd"/>
+      <w:r>
+        <w:rPr>
+          <w:rFonts w:cs="Arial"/>
+          <w:sz w:val="18"/>
+        </w:rPr>
+        <w:t xml:space="preserve"> para la aplicación creada.</w:t>
+      </w:r>
+    </w:p>
+    <w:p>
+      <w:pPr>
+        <w:pStyle w:val="Textoindependiente2"/>
+        <w:jc w:val="both"/>
+        <w:rPr>
+          <w:rFonts w:cs="Arial"/>
+          <w:sz w:val="18"/>
+        </w:rPr>
+      </w:pPr>
+    </w:p>
+    <w:p>
+      <w:pPr>
+        <w:pStyle w:val="Textoindependiente2"/>
+        <w:keepNext/>
+        <w:jc w:val="center"/>
+      </w:pPr>
+      <w:r>
+        <w:rPr>
+          <w:noProof/>
+        </w:rPr>
+        <w:drawing>
+          <wp:inline distT="0" distB="0" distL="0" distR="0" wp14:anchorId="00411E42" wp14:editId="3CA9253E">
+            <wp:extent cx="2869565" cy="1421765"/>
+            <wp:effectExtent l="0" t="0" r="6985" b="6985"/>
+            <wp:docPr id="6" name="Imagen 6"/>
+            <wp:cNvGraphicFramePr>
+              <a:graphicFrameLocks xmlns:a="http://schemas.openxmlformats.org/drawingml/2006/main" noChangeAspect="1"/>
+            </wp:cNvGraphicFramePr>
+            <a:graphic xmlns:a="http://schemas.openxmlformats.org/drawingml/2006/main">
+              <a:graphicData uri="http://schemas.openxmlformats.org/drawingml/2006/picture">
+                <pic:pic xmlns:pic="http://schemas.openxmlformats.org/drawingml/2006/picture">
+                  <pic:nvPicPr>
+                    <pic:cNvPr id="1" name=""/>
+                    <pic:cNvPicPr/>
+                  </pic:nvPicPr>
+                  <pic:blipFill>
+                    <a:blip r:embed="rId13"/>
+                    <a:stretch>
+                      <a:fillRect/>
+                    </a:stretch>
+                  </pic:blipFill>
+                  <pic:spPr>
+                    <a:xfrm>
+                      <a:off x="0" y="0"/>
+                      <a:ext cx="2869565" cy="1421765"/>
+                    </a:xfrm>
+                    <a:prstGeom prst="rect">
+                      <a:avLst/>
+                    </a:prstGeom>
+                  </pic:spPr>
+                </pic:pic>
+              </a:graphicData>
+            </a:graphic>
+          </wp:inline>
+        </w:drawing>
+      </w:r>
+    </w:p>
+    <w:p>
+      <w:pPr>
+        <w:pStyle w:val="Descripcin"/>
+        <w:jc w:val="center"/>
+      </w:pPr>
+      <w:r>
+        <w:t xml:space="preserve">Fig. </w:t>
+      </w:r>
+      <w:r>
+        <w:fldChar w:fldCharType="begin"/>
+      </w:r>
+      <w:r>
+        <w:instrText xml:space="preserve"> SEQ Fig. \* ARABIC </w:instrText>
+      </w:r>
+      <w:r>
+        <w:fldChar w:fldCharType="separate"/>
+      </w:r>
+      <w:r>
+        <w:rPr>
+          <w:noProof/>
+        </w:rPr>
+        <w:t>4</w:t>
+      </w:r>
+      <w:r>
+        <w:fldChar w:fldCharType="end"/>
+      </w:r>
+      <w:r>
+        <w:t xml:space="preserve">: Uso del componente Splash </w:t>
+      </w:r>
+      <w:proofErr w:type="spellStart"/>
+      <w:r>
+        <w:t>Screen</w:t>
+      </w:r>
+      <w:proofErr w:type="spellEnd"/>
+    </w:p>
+    <w:p>
+      <w:r>
+        <w:t xml:space="preserve">También para la respectiva imagen del Splash </w:t>
+      </w:r>
+      <w:proofErr w:type="spellStart"/>
+      <w:r>
+        <w:t>Screen</w:t>
+      </w:r>
+      <w:proofErr w:type="spellEnd"/>
+      <w:r>
+        <w:t xml:space="preserve"> se ilustra una similar a la que se muestra en la Fig. 6 del documento.</w:t>
+      </w:r>
+    </w:p>
+    <w:p/>
+    <w:p>
+      <w:pPr>
+        <w:pStyle w:val="Textoindependiente2"/>
+        <w:numPr>
+          <w:ilvl w:val="0"/>
+          <w:numId w:val="5"/>
+        </w:numPr>
+        <w:jc w:val="both"/>
+        <w:rPr>
+          <w:rFonts w:cs="Arial"/>
+          <w:sz w:val="18"/>
+        </w:rPr>
+      </w:pPr>
+      <w:r>
+        <w:rPr>
+          <w:rFonts w:cs="Arial"/>
+          <w:sz w:val="18"/>
+        </w:rPr>
         <w:t>Icono Creado.</w:t>
+      </w:r>
+    </w:p>
+    <w:p>
+      <w:pPr>
+        <w:pStyle w:val="Textoindependiente2"/>
+        <w:jc w:val="both"/>
+        <w:rPr>
+          <w:rFonts w:cs="Arial"/>
+          <w:sz w:val="18"/>
+        </w:rPr>
+      </w:pPr>
+      <w:r>
+        <w:rPr>
+          <w:rFonts w:cs="Arial"/>
+          <w:sz w:val="18"/>
+        </w:rPr>
+        <w:t xml:space="preserve">Para la creación del icono respectivo es importante contar con la herramienta de desarrollo Android Studio la que permite la creación </w:t>
+      </w:r>
+      <w:proofErr w:type="gramStart"/>
+      <w:r>
+        <w:rPr>
+          <w:rFonts w:cs="Arial"/>
+          <w:sz w:val="18"/>
+        </w:rPr>
+        <w:t>del mismo</w:t>
+      </w:r>
+      <w:proofErr w:type="gramEnd"/>
+      <w:r>
+        <w:rPr>
+          <w:rFonts w:cs="Arial"/>
+          <w:sz w:val="18"/>
+        </w:rPr>
+        <w:t xml:space="preserve"> modificando el </w:t>
+      </w:r>
+      <w:proofErr w:type="spellStart"/>
+      <w:r>
+        <w:rPr>
+          <w:rFonts w:cs="Arial"/>
+          <w:sz w:val="18"/>
+        </w:rPr>
+        <w:t>Image</w:t>
+      </w:r>
+      <w:proofErr w:type="spellEnd"/>
+      <w:r>
+        <w:rPr>
+          <w:rFonts w:cs="Arial"/>
+          <w:sz w:val="18"/>
+        </w:rPr>
+        <w:t xml:space="preserve"> </w:t>
+      </w:r>
+      <w:proofErr w:type="spellStart"/>
+      <w:r>
+        <w:rPr>
+          <w:rFonts w:cs="Arial"/>
+          <w:sz w:val="18"/>
+        </w:rPr>
+        <w:t>Asset</w:t>
+      </w:r>
+      <w:proofErr w:type="spellEnd"/>
+      <w:r>
+        <w:rPr>
+          <w:rFonts w:cs="Arial"/>
+          <w:sz w:val="18"/>
+        </w:rPr>
+        <w:t xml:space="preserve"> con se muestra en la figura.</w:t>
+      </w:r>
+    </w:p>
+    <w:p>
+      <w:pPr>
+        <w:pStyle w:val="Textoindependiente2"/>
+        <w:jc w:val="both"/>
+        <w:rPr>
+          <w:rFonts w:cs="Arial"/>
+          <w:sz w:val="18"/>
+        </w:rPr>
+      </w:pPr>
+    </w:p>
+    <w:p>
+      <w:pPr>
+        <w:pStyle w:val="Textoindependiente2"/>
+        <w:keepNext/>
+        <w:jc w:val="center"/>
+      </w:pPr>
+      <w:r>
+        <w:rPr>
+          <w:noProof/>
+        </w:rPr>
+        <w:drawing>
+          <wp:inline distT="0" distB="0" distL="0" distR="0" wp14:anchorId="5A12E7BB" wp14:editId="7E1FE388">
+            <wp:extent cx="2869565" cy="1899285"/>
+            <wp:effectExtent l="0" t="0" r="6985" b="5715"/>
+            <wp:docPr id="4" name="Imagen 4" descr="Asistente de íconos adaptables y heredados en Image Asset Studio."/>
+            <wp:cNvGraphicFramePr>
+              <a:graphicFrameLocks xmlns:a="http://schemas.openxmlformats.org/drawingml/2006/main" noChangeAspect="1"/>
+            </wp:cNvGraphicFramePr>
+            <a:graphic xmlns:a="http://schemas.openxmlformats.org/drawingml/2006/main">
+              <a:graphicData uri="http://schemas.openxmlformats.org/drawingml/2006/picture">
+                <pic:pic xmlns:pic="http://schemas.openxmlformats.org/drawingml/2006/picture">
+                  <pic:nvPicPr>
+                    <pic:cNvPr id="0" name="Picture 1" descr="Asistente de íconos adaptables y heredados en Image Asset Studio."/>
+                    <pic:cNvPicPr>
+                      <a:picLocks noChangeAspect="1" noChangeArrowheads="1"/>
+                    </pic:cNvPicPr>
+                  </pic:nvPicPr>
+                  <pic:blipFill>
+                    <a:blip r:embed="rId14" cstate="print">
+                      <a:extLst>
+                        <a:ext uri="{28A0092B-C50C-407E-A947-70E740481C1C}">
+                          <a14:useLocalDpi xmlns:a14="http://schemas.microsoft.com/office/drawing/2010/main" val="0"/>
+                        </a:ext>
+                      </a:extLst>
+                    </a:blip>
+                    <a:srcRect/>
+                    <a:stretch>
+                      <a:fillRect/>
+                    </a:stretch>
+                  </pic:blipFill>
+                  <pic:spPr bwMode="auto">
+                    <a:xfrm>
+                      <a:off x="0" y="0"/>
+                      <a:ext cx="2869565" cy="1899285"/>
+                    </a:xfrm>
+                    <a:prstGeom prst="rect">
+                      <a:avLst/>
+                    </a:prstGeom>
+                    <a:noFill/>
+                    <a:ln>
+                      <a:noFill/>
+                    </a:ln>
+                  </pic:spPr>
+                </pic:pic>
+              </a:graphicData>
+            </a:graphic>
+          </wp:inline>
+        </w:drawing>
+      </w:r>
+    </w:p>
+    <w:p>
+      <w:pPr>
+        <w:pStyle w:val="Descripcin"/>
+        <w:jc w:val="center"/>
+        <w:rPr>
+          <w:rFonts w:cs="Arial"/>
+          <w:lang w:val="en-US"/>
+        </w:rPr>
+      </w:pPr>
+      <w:r>
+        <w:rPr>
+          <w:lang w:val="en-US"/>
+        </w:rPr>
+        <w:t xml:space="preserve">Fig. </w:t>
+      </w:r>
+      <w:r>
+        <w:fldChar w:fldCharType="begin"/>
+      </w:r>
+      <w:r>
+        <w:rPr>
+          <w:lang w:val="en-US"/>
+        </w:rPr>
+        <w:instrText xml:space="preserve"> SEQ Fig. \* ARABIC </w:instrText>
+      </w:r>
+      <w:r>
+        <w:fldChar w:fldCharType="separate"/>
+      </w:r>
+      <w:r>
+        <w:rPr>
+          <w:noProof/>
+          <w:lang w:val="en-US"/>
+        </w:rPr>
+        <w:t>5</w:t>
+      </w:r>
+      <w:r>
+        <w:fldChar w:fldCharType="end"/>
+      </w:r>
+      <w:r>
+        <w:rPr>
+          <w:lang w:val="en-US"/>
+        </w:rPr>
+        <w:t>. Image Asset de Android Studio</w:t>
+      </w:r>
+    </w:p>
+    <w:p>
+      <w:pPr>
+        <w:pStyle w:val="Textoindependiente2"/>
+        <w:jc w:val="both"/>
+        <w:rPr>
+          <w:rFonts w:cs="Arial"/>
+          <w:sz w:val="18"/>
+        </w:rPr>
+      </w:pPr>
+      <w:r>
+        <w:rPr>
+          <w:rFonts w:cs="Arial"/>
+          <w:sz w:val="18"/>
+        </w:rPr>
+        <w:t>El icono creado para la aplicación realizada es el que se muestra a continuación y es el que aparecerá en el archivo correspondiente.</w:t>
+      </w:r>
+    </w:p>
+    <w:p>
+      <w:pPr>
+        <w:pStyle w:val="Textoindependiente2"/>
+        <w:keepNext/>
+        <w:jc w:val="center"/>
+      </w:pPr>
+      <w:r>
+        <w:rPr>
+          <w:noProof/>
+        </w:rPr>
+        <w:drawing>
+          <wp:inline distT="0" distB="0" distL="0" distR="0" wp14:anchorId="00ED96BD" wp14:editId="7B1F3121">
+            <wp:extent cx="1828800" cy="1794401"/>
+            <wp:effectExtent l="0" t="0" r="0" b="0"/>
+            <wp:docPr id="5" name="Imagen 5"/>
+            <wp:cNvGraphicFramePr>
+              <a:graphicFrameLocks xmlns:a="http://schemas.openxmlformats.org/drawingml/2006/main" noChangeAspect="1"/>
+            </wp:cNvGraphicFramePr>
+            <a:graphic xmlns:a="http://schemas.openxmlformats.org/drawingml/2006/main">
+              <a:graphicData uri="http://schemas.openxmlformats.org/drawingml/2006/picture">
+                <pic:pic xmlns:pic="http://schemas.openxmlformats.org/drawingml/2006/picture">
+                  <pic:nvPicPr>
+                    <pic:cNvPr id="0" name="Picture 3"/>
+                    <pic:cNvPicPr>
+                      <a:picLocks noChangeAspect="1" noChangeArrowheads="1"/>
+                    </pic:cNvPicPr>
+                  </pic:nvPicPr>
+                  <pic:blipFill>
+                    <a:blip r:embed="rId15" cstate="print">
+                      <a:extLst>
+                        <a:ext uri="{28A0092B-C50C-407E-A947-70E740481C1C}">
+                          <a14:useLocalDpi xmlns:a14="http://schemas.microsoft.com/office/drawing/2010/main" val="0"/>
+                        </a:ext>
+                      </a:extLst>
+                    </a:blip>
+                    <a:srcRect/>
+                    <a:stretch>
+                      <a:fillRect/>
+                    </a:stretch>
+                  </pic:blipFill>
+                  <pic:spPr bwMode="auto">
+                    <a:xfrm>
+                      <a:off x="0" y="0"/>
+                      <a:ext cx="1829781" cy="1795363"/>
+                    </a:xfrm>
+                    <a:prstGeom prst="rect">
+                      <a:avLst/>
+                    </a:prstGeom>
+                    <a:noFill/>
+                    <a:ln>
+                      <a:noFill/>
+                    </a:ln>
+                  </pic:spPr>
+                </pic:pic>
+              </a:graphicData>
+            </a:graphic>
+          </wp:inline>
+        </w:drawing>
+      </w:r>
+    </w:p>
+    <w:p>
+      <w:pPr>
+        <w:pStyle w:val="Descripcin"/>
+        <w:jc w:val="center"/>
+        <w:rPr>
+          <w:rFonts w:cs="Arial"/>
+        </w:rPr>
+      </w:pPr>
+      <w:r>
+        <w:t xml:space="preserve">Fig. </w:t>
+      </w:r>
+      <w:r>
+        <w:fldChar w:fldCharType="begin"/>
+      </w:r>
+      <w:r>
+        <w:instrText xml:space="preserve"> SEQ Fig. \* ARABIC </w:instrText>
+      </w:r>
+      <w:r>
+        <w:fldChar w:fldCharType="separate"/>
+      </w:r>
+      <w:r>
+        <w:rPr>
+          <w:noProof/>
+        </w:rPr>
+        <w:t>6</w:t>
+      </w:r>
+      <w:r>
+        <w:fldChar w:fldCharType="end"/>
+      </w:r>
+      <w:r>
+        <w:t>: Icono para la aplicación</w:t>
+      </w:r>
+    </w:p>
+    <w:p>
+      <w:pPr>
+        <w:pStyle w:val="Textoindependiente2"/>
+        <w:jc w:val="both"/>
+        <w:rPr>
+          <w:rFonts w:cs="Arial"/>
+          <w:sz w:val="18"/>
+        </w:rPr>
+      </w:pPr>
+    </w:p>
+    <w:p>
+      <w:pPr>
+        <w:pStyle w:val="Ttulo1"/>
+      </w:pPr>
+      <w:r>
+        <w:t>CONCLUSIONES</w:t>
       </w:r>
     </w:p>
     <w:p>
@@ -1269,25 +2161,6 @@
     </w:p>
     <w:p>
       <w:pPr>
-        <w:pStyle w:val="Ttulo1"/>
-      </w:pPr>
-      <w:r>
-        <w:t>CONCLUSIONES</w:t>
-      </w:r>
-    </w:p>
-    <w:p>
-      <w:pPr>
-        <w:pStyle w:val="Textoindependiente2"/>
-        <w:ind w:left="360"/>
-        <w:jc w:val="both"/>
-        <w:rPr>
-          <w:rFonts w:cs="Arial"/>
-          <w:sz w:val="18"/>
-        </w:rPr>
-      </w:pPr>
-    </w:p>
-    <w:p>
-      <w:pPr>
         <w:pStyle w:val="Textoindependiente2"/>
         <w:ind w:firstLine="425"/>
         <w:jc w:val="both"/>
@@ -1297,6 +2170,86 @@
           <w:lang w:val="es-MX"/>
         </w:rPr>
       </w:pPr>
+      <w:r>
+        <w:rPr>
+          <w:rFonts w:cs="Arial"/>
+          <w:sz w:val="18"/>
+          <w:lang w:val="es-MX"/>
+        </w:rPr>
+        <w:t>En conclusión</w:t>
+      </w:r>
+      <w:r>
+        <w:rPr>
+          <w:rFonts w:cs="Arial"/>
+          <w:sz w:val="18"/>
+          <w:lang w:val="es-MX"/>
+        </w:rPr>
+        <w:t>,</w:t>
+      </w:r>
+      <w:r>
+        <w:rPr>
+          <w:rFonts w:cs="Arial"/>
+          <w:sz w:val="18"/>
+          <w:lang w:val="es-MX"/>
+        </w:rPr>
+        <w:t xml:space="preserve"> se puede decir que es importante saber que </w:t>
+      </w:r>
+      <w:r>
+        <w:rPr>
+          <w:rFonts w:cs="Arial"/>
+          <w:sz w:val="18"/>
+          <w:lang w:val="es-MX"/>
+        </w:rPr>
+        <w:t>el uso de las distintas herramientas puede</w:t>
+      </w:r>
+      <w:r>
+        <w:rPr>
+          <w:rFonts w:cs="Arial"/>
+          <w:sz w:val="18"/>
+          <w:lang w:val="es-MX"/>
+        </w:rPr>
+        <w:t xml:space="preserve"> crear aplicaciones web hibridas y estas convertirlas </w:t>
+      </w:r>
+      <w:r>
+        <w:rPr>
+          <w:rFonts w:cs="Arial"/>
+          <w:sz w:val="18"/>
+          <w:lang w:val="es-MX"/>
+        </w:rPr>
+        <w:t>para que adopten una funcionalidad distinta y se muestren en un smartphone.</w:t>
+      </w:r>
+    </w:p>
+    <w:p>
+      <w:pPr>
+        <w:pStyle w:val="Textoindependiente2"/>
+        <w:ind w:firstLine="425"/>
+        <w:jc w:val="both"/>
+        <w:rPr>
+          <w:rFonts w:cs="Arial"/>
+          <w:sz w:val="18"/>
+          <w:lang w:val="es-MX"/>
+        </w:rPr>
+      </w:pPr>
+    </w:p>
+    <w:p>
+      <w:pPr>
+        <w:pStyle w:val="Textoindependiente2"/>
+        <w:ind w:firstLine="425"/>
+        <w:jc w:val="both"/>
+        <w:rPr>
+          <w:rFonts w:cs="Arial"/>
+          <w:sz w:val="18"/>
+          <w:lang w:val="es-MX"/>
+        </w:rPr>
+      </w:pPr>
+      <w:r>
+        <w:rPr>
+          <w:rFonts w:cs="Arial"/>
+          <w:sz w:val="18"/>
+          <w:lang w:val="es-MX"/>
+        </w:rPr>
+        <w:t>El desarrollo móvil es un campo amplio que permite generar las mejores aplicaciones móviles, en el ámbito comercial o de trabajo, dado en hecho que es fácil apegarlas a una necesidad existente para el usuario final.</w:t>
+      </w:r>
     </w:p>
     <w:p>
       <w:pPr>
@@ -1330,6 +2283,376 @@
           <w:rFonts w:cs="Arial"/>
         </w:rPr>
       </w:pPr>
+    </w:p>
+    <w:p>
+      <w:pPr>
+        <w:pStyle w:val="Encabezado"/>
+        <w:tabs>
+          <w:tab w:val="clear" w:pos="4419"/>
+          <w:tab w:val="clear" w:pos="8838"/>
+        </w:tabs>
+        <w:rPr>
+          <w:rFonts w:asciiTheme="minorHAnsi" w:eastAsiaTheme="minorHAnsi" w:hAnsiTheme="minorHAnsi" w:cstheme="minorBidi"/>
+          <w:noProof/>
+          <w:sz w:val="22"/>
+          <w:szCs w:val="22"/>
+          <w:lang w:val="en-AU" w:eastAsia="en-US"/>
+        </w:rPr>
+      </w:pPr>
+      <w:r>
+        <w:rPr>
+          <w:rFonts w:cs="Arial"/>
+        </w:rPr>
+        <w:fldChar w:fldCharType="begin"/>
+      </w:r>
+      <w:r>
+        <w:rPr>
+          <w:rFonts w:cs="Arial"/>
+        </w:rPr>
+        <w:instrText xml:space="preserve"> BIBLIOGRAPHY  \l 3082 </w:instrText>
+      </w:r>
+      <w:r>
+        <w:rPr>
+          <w:rFonts w:cs="Arial"/>
+        </w:rPr>
+        <w:fldChar w:fldCharType="separate"/>
+      </w:r>
+    </w:p>
+    <w:tbl>
+      <w:tblPr>
+        <w:tblW w:w="5000" w:type="pct"/>
+        <w:tblCellSpacing w:w="15" w:type="dxa"/>
+        <w:tblLayout w:type="fixed"/>
+        <w:tblCellMar>
+          <w:top w:w="15" w:type="dxa"/>
+          <w:left w:w="15" w:type="dxa"/>
+          <w:bottom w:w="15" w:type="dxa"/>
+          <w:right w:w="15" w:type="dxa"/>
+        </w:tblCellMar>
+        <w:tblLook w:val="04A0" w:firstRow="1" w:lastRow="0" w:firstColumn="1" w:lastColumn="0" w:noHBand="0" w:noVBand="1"/>
+      </w:tblPr>
+      <w:tblGrid>
+        <w:gridCol w:w="427"/>
+        <w:gridCol w:w="4092"/>
+      </w:tblGrid>
+      <w:tr>
+        <w:trPr>
+          <w:divId w:val="2023773478"/>
+          <w:tblCellSpacing w:w="15" w:type="dxa"/>
+        </w:trPr>
+        <w:tc>
+          <w:tcPr>
+            <w:tcW w:w="422" w:type="pct"/>
+            <w:hideMark/>
+          </w:tcPr>
+          <w:p>
+            <w:pPr>
+              <w:pStyle w:val="Bibliografa"/>
+              <w:rPr>
+                <w:noProof/>
+                <w:sz w:val="24"/>
+              </w:rPr>
+            </w:pPr>
+            <w:r>
+              <w:rPr>
+                <w:noProof/>
+              </w:rPr>
+              <w:t xml:space="preserve">[1] </w:t>
+            </w:r>
+          </w:p>
+        </w:tc>
+        <w:tc>
+          <w:tcPr>
+            <w:tcW w:w="4479" w:type="pct"/>
+            <w:hideMark/>
+          </w:tcPr>
+          <w:p>
+            <w:pPr>
+              <w:pStyle w:val="Bibliografa"/>
+              <w:rPr>
+                <w:noProof/>
+              </w:rPr>
+            </w:pPr>
+            <w:r>
+              <w:rPr>
+                <w:noProof/>
+                <w:lang w:val="en-US"/>
+              </w:rPr>
+              <w:t xml:space="preserve">A. Esaú, «Ionic Frameworks,» OpenWebinars, 14 junio 2016. </w:t>
+            </w:r>
+            <w:r>
+              <w:rPr>
+                <w:noProof/>
+              </w:rPr>
+              <w:t>[En línea]. Available: https://openwebinars.net/blog/ionic-framework-ventajas-desventajas/. [Último acceso: 15 Diciembre 2020].</w:t>
+            </w:r>
+          </w:p>
+        </w:tc>
+      </w:tr>
+      <w:tr>
+        <w:trPr>
+          <w:divId w:val="2023773478"/>
+          <w:tblCellSpacing w:w="15" w:type="dxa"/>
+        </w:trPr>
+        <w:tc>
+          <w:tcPr>
+            <w:tcW w:w="422" w:type="pct"/>
+            <w:hideMark/>
+          </w:tcPr>
+          <w:p>
+            <w:pPr>
+              <w:pStyle w:val="Bibliografa"/>
+              <w:rPr>
+                <w:noProof/>
+              </w:rPr>
+            </w:pPr>
+            <w:r>
+              <w:rPr>
+                <w:noProof/>
+              </w:rPr>
+              <w:lastRenderedPageBreak/>
+              <w:t xml:space="preserve">[2] </w:t>
+            </w:r>
+          </w:p>
+        </w:tc>
+        <w:tc>
+          <w:tcPr>
+            <w:tcW w:w="4479" w:type="pct"/>
+            <w:hideMark/>
+          </w:tcPr>
+          <w:p>
+            <w:pPr>
+              <w:pStyle w:val="Bibliografa"/>
+              <w:rPr>
+                <w:noProof/>
+              </w:rPr>
+            </w:pPr>
+            <w:r>
+              <w:rPr>
+                <w:noProof/>
+              </w:rPr>
+              <w:t>Angular, «Angular Docs,» Angular.io, 2020. [En línea]. Available: https://angular.io. [Último acceso: 14 Diciembre 2020].</w:t>
+            </w:r>
+          </w:p>
+        </w:tc>
+      </w:tr>
+      <w:tr>
+        <w:trPr>
+          <w:divId w:val="2023773478"/>
+          <w:tblCellSpacing w:w="15" w:type="dxa"/>
+        </w:trPr>
+        <w:tc>
+          <w:tcPr>
+            <w:tcW w:w="422" w:type="pct"/>
+            <w:hideMark/>
+          </w:tcPr>
+          <w:p>
+            <w:pPr>
+              <w:pStyle w:val="Bibliografa"/>
+              <w:rPr>
+                <w:noProof/>
+              </w:rPr>
+            </w:pPr>
+            <w:r>
+              <w:rPr>
+                <w:noProof/>
+              </w:rPr>
+              <w:t xml:space="preserve">[3] </w:t>
+            </w:r>
+          </w:p>
+        </w:tc>
+        <w:tc>
+          <w:tcPr>
+            <w:tcW w:w="4479" w:type="pct"/>
+            <w:hideMark/>
+          </w:tcPr>
+          <w:p>
+            <w:pPr>
+              <w:pStyle w:val="Bibliografa"/>
+              <w:rPr>
+                <w:noProof/>
+              </w:rPr>
+            </w:pPr>
+            <w:r>
+              <w:rPr>
+                <w:noProof/>
+              </w:rPr>
+              <w:t>M. P. Cardona, «Firebase,» IEBS, 14 Octubre 2016. [En línea]. Available: https://www.iebschool.com/blog/firebase-que-es-para-que-sirve-la-plataforma-desarroladores-google-seo-sem/. [Último acceso: 16 Diciembre 2020].</w:t>
+            </w:r>
+          </w:p>
+        </w:tc>
+      </w:tr>
+      <w:tr>
+        <w:trPr>
+          <w:divId w:val="2023773478"/>
+          <w:tblCellSpacing w:w="15" w:type="dxa"/>
+        </w:trPr>
+        <w:tc>
+          <w:tcPr>
+            <w:tcW w:w="422" w:type="pct"/>
+            <w:hideMark/>
+          </w:tcPr>
+          <w:p>
+            <w:pPr>
+              <w:pStyle w:val="Bibliografa"/>
+              <w:rPr>
+                <w:noProof/>
+              </w:rPr>
+            </w:pPr>
+            <w:r>
+              <w:rPr>
+                <w:noProof/>
+              </w:rPr>
+              <w:t xml:space="preserve">[4] </w:t>
+            </w:r>
+          </w:p>
+        </w:tc>
+        <w:tc>
+          <w:tcPr>
+            <w:tcW w:w="4479" w:type="pct"/>
+            <w:hideMark/>
+          </w:tcPr>
+          <w:p>
+            <w:pPr>
+              <w:pStyle w:val="Bibliografa"/>
+              <w:rPr>
+                <w:noProof/>
+              </w:rPr>
+            </w:pPr>
+            <w:r>
+              <w:rPr>
+                <w:noProof/>
+              </w:rPr>
+              <w:t>Wikipedia, «Android Studio,» Wikipedia, 8 Diciembre 2020. [En línea]. Available: https://es.wikipedia.org/wiki/Android_Studio. [Último acceso: 16 Diciembre 2020].</w:t>
+            </w:r>
+          </w:p>
+        </w:tc>
+      </w:tr>
+      <w:tr>
+        <w:trPr>
+          <w:divId w:val="2023773478"/>
+          <w:tblCellSpacing w:w="15" w:type="dxa"/>
+        </w:trPr>
+        <w:tc>
+          <w:tcPr>
+            <w:tcW w:w="422" w:type="pct"/>
+            <w:hideMark/>
+          </w:tcPr>
+          <w:p>
+            <w:pPr>
+              <w:pStyle w:val="Bibliografa"/>
+              <w:rPr>
+                <w:noProof/>
+              </w:rPr>
+            </w:pPr>
+            <w:r>
+              <w:rPr>
+                <w:noProof/>
+              </w:rPr>
+              <w:t xml:space="preserve">[5] </w:t>
+            </w:r>
+          </w:p>
+        </w:tc>
+        <w:tc>
+          <w:tcPr>
+            <w:tcW w:w="4479" w:type="pct"/>
+            <w:hideMark/>
+          </w:tcPr>
+          <w:p>
+            <w:pPr>
+              <w:pStyle w:val="Bibliografa"/>
+              <w:rPr>
+                <w:noProof/>
+              </w:rPr>
+            </w:pPr>
+            <w:r>
+              <w:rPr>
+                <w:noProof/>
+                <w:lang w:val="en-US"/>
+              </w:rPr>
+              <w:t xml:space="preserve">Ionic Framework, «Docs Ionic Framework,» Ionic, 2020. </w:t>
+            </w:r>
+            <w:r>
+              <w:rPr>
+                <w:noProof/>
+              </w:rPr>
+              <w:t>[En línea]. Available: https://ionicframework.com/docs. [Último acceso: 19 Diciembre 2020].</w:t>
+            </w:r>
+          </w:p>
+        </w:tc>
+      </w:tr>
+      <w:tr>
+        <w:trPr>
+          <w:divId w:val="2023773478"/>
+          <w:tblCellSpacing w:w="15" w:type="dxa"/>
+        </w:trPr>
+        <w:tc>
+          <w:tcPr>
+            <w:tcW w:w="422" w:type="pct"/>
+            <w:hideMark/>
+          </w:tcPr>
+          <w:p>
+            <w:pPr>
+              <w:pStyle w:val="Bibliografa"/>
+              <w:rPr>
+                <w:noProof/>
+              </w:rPr>
+            </w:pPr>
+            <w:r>
+              <w:rPr>
+                <w:noProof/>
+              </w:rPr>
+              <w:t xml:space="preserve">[6] </w:t>
+            </w:r>
+          </w:p>
+        </w:tc>
+        <w:tc>
+          <w:tcPr>
+            <w:tcW w:w="4479" w:type="pct"/>
+            <w:hideMark/>
+          </w:tcPr>
+          <w:p>
+            <w:pPr>
+              <w:pStyle w:val="Bibliografa"/>
+              <w:rPr>
+                <w:noProof/>
+              </w:rPr>
+            </w:pPr>
+            <w:r>
+              <w:rPr>
+                <w:noProof/>
+              </w:rPr>
+              <w:t>Android Studio, «Cómo crear íconos de apps con Image Asset Studio,» Developers Android Studio, 04 Diciembre 2020. [En línea]. Available: https://developer.android.com/studio/write/image-asset-studio?hl=es-419. [Último acceso: 19 Diciembre 2020].</w:t>
+            </w:r>
+          </w:p>
+        </w:tc>
+      </w:tr>
+    </w:tbl>
+    <w:p>
+      <w:pPr>
+        <w:divId w:val="2023773478"/>
+        <w:rPr>
+          <w:noProof/>
+        </w:rPr>
+      </w:pPr>
+    </w:p>
+    <w:p>
+      <w:pPr>
+        <w:pStyle w:val="Encabezado"/>
+        <w:tabs>
+          <w:tab w:val="clear" w:pos="4419"/>
+          <w:tab w:val="clear" w:pos="8838"/>
+        </w:tabs>
+        <w:rPr>
+          <w:rFonts w:cs="Arial"/>
+        </w:rPr>
+      </w:pPr>
+      <w:r>
+        <w:rPr>
+          <w:rFonts w:cs="Arial"/>
+        </w:rPr>
+        <w:fldChar w:fldCharType="end"/>
+      </w:r>
     </w:p>
     <w:p>
       <w:pPr>
@@ -2124,6 +3447,7 @@
     <w:lsdException w:name="HTML Sample" w:semiHidden="1" w:unhideWhenUsed="1"/>
     <w:lsdException w:name="HTML Typewriter" w:semiHidden="1" w:unhideWhenUsed="1"/>
     <w:lsdException w:name="HTML Variable" w:semiHidden="1" w:unhideWhenUsed="1"/>
+    <w:lsdException w:name="Normal Table" w:semiHidden="1" w:unhideWhenUsed="1"/>
     <w:lsdException w:name="annotation subject" w:semiHidden="1" w:unhideWhenUsed="1"/>
     <w:lsdException w:name="No List" w:semiHidden="1" w:unhideWhenUsed="1"/>
     <w:lsdException w:name="Outline List 1" w:semiHidden="1" w:unhideWhenUsed="1"/>
@@ -2166,8 +3490,11 @@
     <w:lsdException w:name="Table Contemporary" w:semiHidden="1" w:unhideWhenUsed="1"/>
     <w:lsdException w:name="Table Elegant" w:semiHidden="1" w:unhideWhenUsed="1"/>
     <w:lsdException w:name="Table Professional" w:semiHidden="1" w:unhideWhenUsed="1"/>
+    <w:lsdException w:name="Table Subtle 1" w:semiHidden="1" w:unhideWhenUsed="1"/>
     <w:lsdException w:name="Table Subtle 2" w:semiHidden="1" w:unhideWhenUsed="1"/>
     <w:lsdException w:name="Table Web 1" w:semiHidden="1" w:unhideWhenUsed="1"/>
+    <w:lsdException w:name="Table Web 2" w:semiHidden="1" w:unhideWhenUsed="1"/>
+    <w:lsdException w:name="Table Web 3" w:semiHidden="1" w:unhideWhenUsed="1"/>
     <w:lsdException w:name="Balloon Text" w:semiHidden="1" w:unhideWhenUsed="1"/>
     <w:lsdException w:name="Table Grid" w:uiPriority="39"/>
     <w:lsdException w:name="Table Theme" w:semiHidden="1" w:unhideWhenUsed="1"/>
@@ -2928,6 +4255,33 @@
       <w:lang w:val="en-US" w:eastAsia="en-US"/>
     </w:rPr>
   </w:style>
+  <w:style w:type="paragraph" w:styleId="Bibliografa">
+    <w:name w:val="Bibliography"/>
+    <w:basedOn w:val="Normal"/>
+    <w:next w:val="Normal"/>
+    <w:uiPriority w:val="37"/>
+    <w:unhideWhenUsed/>
+    <w:rsid w:val="00423AC9"/>
+  </w:style>
+  <w:style w:type="paragraph" w:styleId="Descripcin">
+    <w:name w:val="caption"/>
+    <w:basedOn w:val="Normal"/>
+    <w:next w:val="Normal"/>
+    <w:uiPriority w:val="35"/>
+    <w:unhideWhenUsed/>
+    <w:qFormat/>
+    <w:rsid w:val="009F12E4"/>
+    <w:pPr>
+      <w:spacing w:after="200"/>
+    </w:pPr>
+    <w:rPr>
+      <w:i/>
+      <w:iCs/>
+      <w:color w:val="44546A" w:themeColor="text2"/>
+      <w:sz w:val="18"/>
+      <w:szCs w:val="18"/>
+    </w:rPr>
+  </w:style>
 </w:styles>
 </file>
 

</xml_diff>